<commit_message>
Updates to instructions, including new Zoom instructions
</commit_message>
<xml_diff>
--- a/Resources/Clinician_Materials/Physician_Preceptor_Guide_Student_CORPS.docx
+++ b/Resources/Clinician_Materials/Physician_Preceptor_Guide_Student_CORPS.docx
@@ -18,7 +18,39 @@
           <w:sz w:val="40"/>
           <w:szCs w:val="40"/>
         </w:rPr>
-        <w:t>Student Community Outreach Pandemic Service (CORPS): Physician Preceptor Guide</w:t>
+        <w:t>Student Community Outreach Pandemic Service (</w:t>
+      </w:r>
+      <w:r>
+        <w:rPr>
+          <w:rFonts w:asciiTheme="minorHAnsi" w:hAnsiTheme="minorHAnsi" w:cstheme="minorHAnsi"/>
+          <w:sz w:val="40"/>
+          <w:szCs w:val="40"/>
+        </w:rPr>
+        <w:t>S-</w:t>
+      </w:r>
+      <w:r>
+        <w:rPr>
+          <w:rFonts w:asciiTheme="minorHAnsi" w:hAnsiTheme="minorHAnsi" w:cstheme="minorHAnsi"/>
+          <w:sz w:val="40"/>
+          <w:szCs w:val="40"/>
+        </w:rPr>
+        <w:t>CO</w:t>
+      </w:r>
+      <w:r>
+        <w:rPr>
+          <w:rFonts w:asciiTheme="minorHAnsi" w:hAnsiTheme="minorHAnsi" w:cstheme="minorHAnsi"/>
+          <w:sz w:val="40"/>
+          <w:szCs w:val="40"/>
+        </w:rPr>
+        <w:t>r</w:t>
+      </w:r>
+      <w:r>
+        <w:rPr>
+          <w:rFonts w:asciiTheme="minorHAnsi" w:hAnsiTheme="minorHAnsi" w:cstheme="minorHAnsi"/>
+          <w:sz w:val="40"/>
+          <w:szCs w:val="40"/>
+        </w:rPr>
+        <w:t>PS): Physician Preceptor Guide</w:t>
       </w:r>
     </w:p>
     <w:p>
@@ -302,7 +334,25 @@
     <w:p>
       <w:pPr>
         <w:pStyle w:val="ListParagraph"/>
-      </w:pPr>
+        <w:numPr>
+          <w:ilvl w:val="0"/>
+          <w:numId w:val="5"/>
+        </w:numPr>
+      </w:pPr>
+      <w:r>
+        <w:rPr>
+          <w:rFonts w:eastAsia="Times New Roman" w:cstheme="minorHAnsi"/>
+          <w:b/>
+          <w:bCs/>
+        </w:rPr>
+        <w:t xml:space="preserve">Note regarding email privacy: </w:t>
+      </w:r>
+      <w:r>
+        <w:rPr>
+          <w:rFonts w:eastAsia="Times New Roman" w:cstheme="minorHAnsi"/>
+        </w:rPr>
+        <w:t xml:space="preserve"> it is acceptable to use regular email for the initial patient introduction if you would like your patients to use a video visit via Zoom with your student. However, be sure that your student knows not to discuss anything other than scheduling over email.</w:t>
+      </w:r>
     </w:p>
     <w:p>
       <w:pPr>

</xml_diff>